<commit_message>
Aktualisierung bzgl. Kundentermin, Mitarbeiterschicht
</commit_message>
<xml_diff>
--- a/Glossary.docx
+++ b/Glossary.docx
@@ -179,13 +179,7 @@
               <w:t>h</w:t>
             </w:r>
             <w:r>
-              <w:t>laufend akt</w:t>
-            </w:r>
-            <w:r>
-              <w:t>u</w:t>
-            </w:r>
-            <w:r>
-              <w:t xml:space="preserve">alisiert werden. </w:t>
+              <w:t xml:space="preserve">laufend aktualisiert werden. </w:t>
             </w:r>
           </w:p>
         </w:tc>
@@ -537,7 +531,7 @@
           </w:tcPr>
           <w:p>
             <w:r>
-              <w:t>Mitarbeiter</w:t>
+              <w:t>Kundentermin</w:t>
             </w:r>
           </w:p>
         </w:tc>
@@ -547,13 +541,19 @@
           </w:tcPr>
           <w:p>
             <w:r>
-              <w:t>Ein Mitarbeiter ist jeder, der bei der Mosterei als Arbeitskraft tätig ist. Gen</w:t>
-            </w:r>
-            <w:r>
-              <w:t>e</w:t>
-            </w:r>
-            <w:r>
-              <w:t>rell gibt es drei verschiedene Mitarbeiter-Bereiche: Maschinenbediener an der Pressanlage, Maschinenbediener an der Abfüllanlage und Kassierer</w:t>
+              <w:t>Der Kunde vereinbart mit dem Mosterei-Inhaber einen Tag (Datum) und eine Uh</w:t>
+            </w:r>
+            <w:r>
+              <w:t>r</w:t>
+            </w:r>
+            <w:r>
+              <w:t>zeit, an welcher er sein Obst zum Saf</w:t>
+            </w:r>
+            <w:r>
+              <w:t>t</w:t>
+            </w:r>
+            <w:r>
+              <w:t>machen bringt.</w:t>
             </w:r>
           </w:p>
         </w:tc>
@@ -583,7 +583,7 @@
           </w:tcPr>
           <w:p>
             <w:r>
-              <w:t>Mosti</w:t>
+              <w:t>Mitarbeiter</w:t>
             </w:r>
           </w:p>
         </w:tc>
@@ -593,7 +593,13 @@
           </w:tcPr>
           <w:p>
             <w:r>
-              <w:t>Name der Software, welche in diesem Projekt erstellt wird</w:t>
+              <w:t>Ein Mitarbeiter ist jeder, der bei der Mosterei als Arbeitskraft tätig ist. Gen</w:t>
+            </w:r>
+            <w:r>
+              <w:t>e</w:t>
+            </w:r>
+            <w:r>
+              <w:t>rell gibt es drei verschiedene Mitarbeiter-Bereiche: Maschinenbediener an der Pressanlage, Maschinenbediener an der Abfüllanlage und Kassierer</w:t>
             </w:r>
           </w:p>
         </w:tc>
@@ -623,7 +629,13 @@
           </w:tcPr>
           <w:p>
             <w:r>
-              <w:t>Mosterei</w:t>
+              <w:t>Mitarbeite</w:t>
+            </w:r>
+            <w:r>
+              <w:t>r</w:t>
+            </w:r>
+            <w:r>
+              <w:t>schicht</w:t>
             </w:r>
           </w:p>
         </w:tc>
@@ -633,33 +645,31 @@
           </w:tcPr>
           <w:p>
             <w:r>
-              <w:t>Betrieb, in welchen Privatkunden eigenes Obst – i.d.R. Äpfel – anliefern, um daraus Saft pressen und abfüllen zu lassen. Dazu benötigen die Kunden einen Termin, dessen Länge sich nach Obstmenge ric</w:t>
-            </w:r>
-            <w:r>
-              <w:t>h</w:t>
-            </w:r>
-            <w:r>
-              <w:t>tet</w:t>
-            </w:r>
-          </w:p>
-        </w:tc>
-        <w:tc>
-          <w:tcPr>
-            <w:tcW w:w="1134" w:type="dxa"/>
-          </w:tcPr>
-          <w:p/>
-        </w:tc>
-        <w:tc>
-          <w:tcPr>
-            <w:tcW w:w="1134" w:type="dxa"/>
-          </w:tcPr>
-          <w:p/>
-        </w:tc>
-        <w:tc>
-          <w:tcPr>
-            <w:tcW w:w="1134" w:type="dxa"/>
-          </w:tcPr>
-          <w:p/>
+              <w:t>vgl. Terminus „Schicht“</w:t>
+            </w:r>
+          </w:p>
+        </w:tc>
+        <w:tc>
+          <w:tcPr>
+            <w:tcW w:w="1134" w:type="dxa"/>
+          </w:tcPr>
+          <w:p/>
+        </w:tc>
+        <w:tc>
+          <w:tcPr>
+            <w:tcW w:w="1134" w:type="dxa"/>
+          </w:tcPr>
+          <w:p/>
+        </w:tc>
+        <w:tc>
+          <w:tcPr>
+            <w:tcW w:w="1134" w:type="dxa"/>
+          </w:tcPr>
+          <w:p>
+            <w:r>
+              <w:t>Schicht</w:t>
+            </w:r>
+          </w:p>
         </w:tc>
       </w:tr>
       <w:tr>
@@ -669,7 +679,7 @@
           </w:tcPr>
           <w:p>
             <w:r>
-              <w:t>Mosterei-Betreiber</w:t>
+              <w:t>Mosti</w:t>
             </w:r>
           </w:p>
         </w:tc>
@@ -679,37 +689,27 @@
           </w:tcPr>
           <w:p>
             <w:r>
-              <w:t>vgl. Terminus „Mosterei-Inhaber“</w:t>
-            </w:r>
-          </w:p>
-        </w:tc>
-        <w:tc>
-          <w:tcPr>
-            <w:tcW w:w="1134" w:type="dxa"/>
-          </w:tcPr>
-          <w:p/>
-        </w:tc>
-        <w:tc>
-          <w:tcPr>
-            <w:tcW w:w="1134" w:type="dxa"/>
-          </w:tcPr>
-          <w:p/>
-        </w:tc>
-        <w:tc>
-          <w:tcPr>
-            <w:tcW w:w="1134" w:type="dxa"/>
-          </w:tcPr>
-          <w:p>
-            <w:r>
-              <w:t>Adminis</w:t>
-            </w:r>
-            <w:r>
-              <w:t>t</w:t>
-            </w:r>
-            <w:r>
-              <w:t>rator, Chef, Mosterei-Inhaber</w:t>
-            </w:r>
-          </w:p>
+              <w:t>Name der Software, welche in diesem Projekt erstellt wird</w:t>
+            </w:r>
+          </w:p>
+        </w:tc>
+        <w:tc>
+          <w:tcPr>
+            <w:tcW w:w="1134" w:type="dxa"/>
+          </w:tcPr>
+          <w:p/>
+        </w:tc>
+        <w:tc>
+          <w:tcPr>
+            <w:tcW w:w="1134" w:type="dxa"/>
+          </w:tcPr>
+          <w:p/>
+        </w:tc>
+        <w:tc>
+          <w:tcPr>
+            <w:tcW w:w="1134" w:type="dxa"/>
+          </w:tcPr>
+          <w:p/>
         </w:tc>
       </w:tr>
       <w:tr>
@@ -719,7 +719,7 @@
           </w:tcPr>
           <w:p>
             <w:r>
-              <w:t>Mosterei-Inhaber</w:t>
+              <w:t>Mosterei</w:t>
             </w:r>
           </w:p>
         </w:tc>
@@ -729,58 +729,33 @@
           </w:tcPr>
           <w:p>
             <w:r>
-              <w:t>Der Mosterei-Inhaber besitzt die Most</w:t>
-            </w:r>
-            <w:r>
-              <w:t>e</w:t>
-            </w:r>
-            <w:r>
-              <w:t>rei und ist für dessen gesamten Betrieb</w:t>
-            </w:r>
-            <w:r>
-              <w:t>s</w:t>
-            </w:r>
-            <w:r>
-              <w:t xml:space="preserve">ablauf verantwortlich. In diesem Projekt </w:t>
-            </w:r>
-            <w:r>
-              <w:lastRenderedPageBreak/>
-              <w:t xml:space="preserve">wird der Mosterei-Inhaber auch als „Chef“ bezeichnet und ist ebenso der Administrator über das System </w:t>
-            </w:r>
-          </w:p>
-          <w:p>
-            <w:r>
-              <w:t>(vgl. Terminus „Administrator“)</w:t>
-            </w:r>
-          </w:p>
-        </w:tc>
-        <w:tc>
-          <w:tcPr>
-            <w:tcW w:w="1134" w:type="dxa"/>
-          </w:tcPr>
-          <w:p/>
-        </w:tc>
-        <w:tc>
-          <w:tcPr>
-            <w:tcW w:w="1134" w:type="dxa"/>
-          </w:tcPr>
-          <w:p/>
-        </w:tc>
-        <w:tc>
-          <w:tcPr>
-            <w:tcW w:w="1134" w:type="dxa"/>
-          </w:tcPr>
-          <w:p>
-            <w:r>
-              <w:t>Adminis</w:t>
-            </w:r>
-            <w:r>
-              <w:t>t</w:t>
-            </w:r>
-            <w:r>
-              <w:t>rator, Chef</w:t>
-            </w:r>
-          </w:p>
+              <w:t>Betrieb, in welchen Privatkunden eigenes Obst – i.d.R. Äpfel – anliefern, um daraus Saft pressen und abfüllen zu lassen. Dazu benötigen die Kunden einen Termin, dessen Länge sich nach Obstmenge ric</w:t>
+            </w:r>
+            <w:r>
+              <w:t>h</w:t>
+            </w:r>
+            <w:r>
+              <w:t>tet</w:t>
+            </w:r>
+          </w:p>
+        </w:tc>
+        <w:tc>
+          <w:tcPr>
+            <w:tcW w:w="1134" w:type="dxa"/>
+          </w:tcPr>
+          <w:p/>
+        </w:tc>
+        <w:tc>
+          <w:tcPr>
+            <w:tcW w:w="1134" w:type="dxa"/>
+          </w:tcPr>
+          <w:p/>
+        </w:tc>
+        <w:tc>
+          <w:tcPr>
+            <w:tcW w:w="1134" w:type="dxa"/>
+          </w:tcPr>
+          <w:p/>
         </w:tc>
       </w:tr>
       <w:tr>
@@ -790,7 +765,207 @@
           </w:tcPr>
           <w:p>
             <w:r>
+              <w:t>Mosterei-Betreiber</w:t>
+            </w:r>
+          </w:p>
+        </w:tc>
+        <w:tc>
+          <w:tcPr>
+            <w:tcW w:w="3936" w:type="dxa"/>
+          </w:tcPr>
+          <w:p>
+            <w:r>
+              <w:t>vgl. Terminus „Mosterei-Inhaber“</w:t>
+            </w:r>
+          </w:p>
+        </w:tc>
+        <w:tc>
+          <w:tcPr>
+            <w:tcW w:w="1134" w:type="dxa"/>
+          </w:tcPr>
+          <w:p/>
+        </w:tc>
+        <w:tc>
+          <w:tcPr>
+            <w:tcW w:w="1134" w:type="dxa"/>
+          </w:tcPr>
+          <w:p/>
+        </w:tc>
+        <w:tc>
+          <w:tcPr>
+            <w:tcW w:w="1134" w:type="dxa"/>
+          </w:tcPr>
+          <w:p>
+            <w:r>
+              <w:t>Adminis</w:t>
+            </w:r>
+            <w:r>
+              <w:t>t</w:t>
+            </w:r>
+            <w:r>
+              <w:t xml:space="preserve">rator, </w:t>
+            </w:r>
+            <w:r>
               <w:lastRenderedPageBreak/>
+              <w:t>Chef, Mosterei-Inhaber</w:t>
+            </w:r>
+          </w:p>
+        </w:tc>
+      </w:tr>
+      <w:tr>
+        <w:tc>
+          <w:tcPr>
+            <w:tcW w:w="1842" w:type="dxa"/>
+          </w:tcPr>
+          <w:p>
+            <w:r>
+              <w:lastRenderedPageBreak/>
+              <w:t>Mosterei-Inhaber</w:t>
+            </w:r>
+          </w:p>
+        </w:tc>
+        <w:tc>
+          <w:tcPr>
+            <w:tcW w:w="3936" w:type="dxa"/>
+          </w:tcPr>
+          <w:p>
+            <w:r>
+              <w:t>Der Mosterei-Inhaber besitzt die Most</w:t>
+            </w:r>
+            <w:r>
+              <w:t>e</w:t>
+            </w:r>
+            <w:r>
+              <w:t>rei und ist für dessen gesamten Betrieb</w:t>
+            </w:r>
+            <w:r>
+              <w:t>s</w:t>
+            </w:r>
+            <w:r>
+              <w:t xml:space="preserve">ablauf verantwortlich. In diesem Projekt wird der Mosterei-Inhaber auch als „Chef“ bezeichnet und ist ebenso der Administrator über das System </w:t>
+            </w:r>
+          </w:p>
+          <w:p>
+            <w:r>
+              <w:t>(vgl. Terminus „Administrator“)</w:t>
+            </w:r>
+          </w:p>
+        </w:tc>
+        <w:tc>
+          <w:tcPr>
+            <w:tcW w:w="1134" w:type="dxa"/>
+          </w:tcPr>
+          <w:p/>
+        </w:tc>
+        <w:tc>
+          <w:tcPr>
+            <w:tcW w:w="1134" w:type="dxa"/>
+          </w:tcPr>
+          <w:p/>
+        </w:tc>
+        <w:tc>
+          <w:tcPr>
+            <w:tcW w:w="1134" w:type="dxa"/>
+          </w:tcPr>
+          <w:p>
+            <w:r>
+              <w:t>Adminis</w:t>
+            </w:r>
+            <w:r>
+              <w:t>t</w:t>
+            </w:r>
+            <w:r>
+              <w:t>rator, Chef</w:t>
+            </w:r>
+          </w:p>
+        </w:tc>
+      </w:tr>
+      <w:tr>
+        <w:tc>
+          <w:tcPr>
+            <w:tcW w:w="1842" w:type="dxa"/>
+          </w:tcPr>
+          <w:p>
+            <w:r>
+              <w:t>Schicht</w:t>
+            </w:r>
+          </w:p>
+        </w:tc>
+        <w:tc>
+          <w:tcPr>
+            <w:tcW w:w="3936" w:type="dxa"/>
+          </w:tcPr>
+          <w:p>
+            <w:r>
+              <w:t>Eine Schicht ist ein Zeitraum, in welchem der Betrieb im Gange ist. Es gibt pro Tag im Normalfall 2 Schichten: eine Vormi</w:t>
+            </w:r>
+            <w:r>
+              <w:t>t</w:t>
+            </w:r>
+            <w:r>
+              <w:t xml:space="preserve">tags- und eine Nachmittagsschicht. Eine Schicht bedingt drei Mitarbeiter: </w:t>
+            </w:r>
+            <w:r>
+              <w:t>M</w:t>
+            </w:r>
+            <w:r>
+              <w:t>a</w:t>
+            </w:r>
+            <w:r>
+              <w:t>schinenb</w:t>
+            </w:r>
+            <w:r>
+              <w:t>e</w:t>
+            </w:r>
+            <w:r>
+              <w:t>diener an der Pressanlage, Maschine</w:t>
+            </w:r>
+            <w:r>
+              <w:t>n</w:t>
+            </w:r>
+            <w:r>
+              <w:t>bediener an der Abfüllanlage und Kassi</w:t>
+            </w:r>
+            <w:r>
+              <w:t>e</w:t>
+            </w:r>
+            <w:r>
+              <w:t>rer</w:t>
+            </w:r>
+          </w:p>
+        </w:tc>
+        <w:tc>
+          <w:tcPr>
+            <w:tcW w:w="1134" w:type="dxa"/>
+          </w:tcPr>
+          <w:p/>
+        </w:tc>
+        <w:tc>
+          <w:tcPr>
+            <w:tcW w:w="1134" w:type="dxa"/>
+          </w:tcPr>
+          <w:p/>
+        </w:tc>
+        <w:tc>
+          <w:tcPr>
+            <w:tcW w:w="1134" w:type="dxa"/>
+          </w:tcPr>
+          <w:p>
+            <w:r>
+              <w:t>Mitarbeiterschicht</w:t>
+            </w:r>
+            <w:bookmarkStart w:id="0" w:name="_GoBack"/>
+            <w:bookmarkEnd w:id="0"/>
+          </w:p>
+        </w:tc>
+      </w:tr>
+      <w:tr>
+        <w:tc>
+          <w:tcPr>
+            <w:tcW w:w="1842" w:type="dxa"/>
+          </w:tcPr>
+          <w:p>
+            <w:r>
               <w:t>RUP</w:t>
             </w:r>
           </w:p>
@@ -840,10 +1015,7 @@
         </w:tc>
       </w:tr>
     </w:tbl>
-    <w:p>
-      <w:bookmarkStart w:id="0" w:name="_GoBack"/>
-      <w:bookmarkEnd w:id="0"/>
-    </w:p>
+    <w:p/>
     <w:sectPr>
       <w:pgSz w:w="11906" w:h="16838"/>
       <w:pgMar w:top="1417" w:right="1417" w:bottom="1134" w:left="1417" w:header="708" w:footer="708" w:gutter="0"/>

</xml_diff>